<commit_message>
Docx writer: omit jc attribute on table cells with AlignDefault.
Closes #5662.
</commit_message>
<xml_diff>
--- a/test/docx/golden/table_with_list_cell.docx
+++ b/test/docx/golden/table_with_list_cell.docx
@@ -22,7 +22,6 @@
           <w:p>
             <w:pPr>
               <w:pStyle w:val="Compact"/>
-              <w:jc w:val="left"/>
             </w:pPr>
             <w:r>
               <w:t xml:space="preserve">Cell with text</w:t>
@@ -34,7 +33,6 @@
           <w:p>
             <w:pPr>
               <w:pStyle w:val="Compact"/>
-              <w:jc w:val="left"/>
             </w:pPr>
             <w:r>
               <w:t xml:space="preserve">Cell with text</w:t>
@@ -51,7 +49,6 @@
                 <w:ilvl w:val="0"/>
                 <w:numId w:val="1001"/>
               </w:numPr>
-              <w:jc w:val="left"/>
             </w:pPr>
             <w:r>
               <w:t xml:space="preserve">Cell with</w:t>
@@ -63,7 +60,6 @@
                 <w:ilvl w:val="0"/>
                 <w:numId w:val="1001"/>
               </w:numPr>
-              <w:jc w:val="left"/>
             </w:pPr>
             <w:r>
               <w:t xml:space="preserve">A</w:t>
@@ -75,7 +71,6 @@
                 <w:ilvl w:val="0"/>
                 <w:numId w:val="1001"/>
               </w:numPr>
-              <w:jc w:val="left"/>
             </w:pPr>
             <w:r>
               <w:t xml:space="preserve">Bullet list</w:t>
@@ -90,7 +85,6 @@
                 <w:ilvl w:val="0"/>
                 <w:numId w:val="1002"/>
               </w:numPr>
-              <w:jc w:val="left"/>
             </w:pPr>
             <w:r>
               <w:t xml:space="preserve">Cell with</w:t>
@@ -102,7 +96,6 @@
                 <w:ilvl w:val="0"/>
                 <w:numId w:val="1002"/>
               </w:numPr>
-              <w:jc w:val="left"/>
             </w:pPr>
             <w:r>
               <w:t xml:space="preserve">A</w:t>
@@ -114,7 +107,6 @@
                 <w:ilvl w:val="0"/>
                 <w:numId w:val="1002"/>
               </w:numPr>
-              <w:jc w:val="left"/>
             </w:pPr>
             <w:r>
               <w:t xml:space="preserve">Numbered list.</w:t>

</xml_diff>